<commit_message>
Avec revue litt catégories
</commit_message>
<xml_diff>
--- a/trends_pa_types_revu_IV.docx
+++ b/trends_pa_types_revu_IV.docx
@@ -530,7 +530,7 @@
         <w:pStyle w:val="Heading1"/>
       </w:pPr>
       <w:r>
-        <w:t xml:space="preserve">Objective</w:t>
+        <w:t xml:space="preserve">1. Objective</w:t>
       </w:r>
     </w:p>
     <w:p>
@@ -592,7 +592,7 @@
         <w:pStyle w:val="Heading1"/>
       </w:pPr>
       <w:r>
-        <w:t xml:space="preserve">Data</w:t>
+        <w:t xml:space="preserve">2. Data</w:t>
       </w:r>
     </w:p>
     <w:p>
@@ -655,13 +655,13 @@
       </w:r>
     </w:p>
     <w:bookmarkEnd w:id="24"/>
-    <w:bookmarkStart w:id="25" w:name="methods"/>
+    <w:bookmarkStart w:id="26" w:name="methods"/>
     <w:p>
       <w:pPr>
         <w:pStyle w:val="Heading1"/>
       </w:pPr>
       <w:r>
-        <w:t xml:space="preserve">Methods</w:t>
+        <w:t xml:space="preserve">3. Methods</w:t>
       </w:r>
     </w:p>
     <w:p>
@@ -669,7 +669,319 @@
         <w:pStyle w:val="FirstParagraph"/>
       </w:pPr>
       <w:r>
-        <w:t xml:space="preserve">We keep only terrestrial protected areas and discard marine or coastal protected areas. Following Nelson et al.</w:t>
+        <w:t xml:space="preserve">We keep only terrestrial protected areas and discard marine or coastal protected areas. There is no consensus on IUCN categories in the literature. Ellason et al.</w:t>
+      </w:r>
+      <w:r>
+        <w:t xml:space="preserve"> </w:t>
+      </w:r>
+      <w:r>
+        <w:t xml:space="preserve">(2021)</w:t>
+      </w:r>
+      <w:r>
+        <w:t xml:space="preserve"> </w:t>
+      </w:r>
+      <w:r>
+        <w:t xml:space="preserve">suggest the following classification, which we complement here with the naming used by the authors:</w:t>
+      </w:r>
+    </w:p>
+    <w:p>
+      <w:pPr>
+        <w:numPr>
+          <w:ilvl w:val="0"/>
+          <w:numId w:val="1001"/>
+        </w:numPr>
+      </w:pPr>
+      <w:r>
+        <w:t xml:space="preserve">Some studies group I and II in one class, and all others in another class:</w:t>
+      </w:r>
+    </w:p>
+    <w:p>
+      <w:pPr>
+        <w:numPr>
+          <w:ilvl w:val="1"/>
+          <w:numId w:val="1002"/>
+        </w:numPr>
+      </w:pPr>
+      <w:r>
+        <w:t xml:space="preserve">Sharlemann et al.</w:t>
+      </w:r>
+      <w:r>
+        <w:t xml:space="preserve"> </w:t>
+      </w:r>
+      <w:r>
+        <w:t xml:space="preserve">(2010)</w:t>
+      </w:r>
+      <w:r>
+        <w:t xml:space="preserve"> </w:t>
+      </w:r>
+      <w:r>
+        <w:t xml:space="preserve">classify cat. I and II as</w:t>
+      </w:r>
+      <w:r>
+        <w:t xml:space="preserve"> </w:t>
+      </w:r>
+      <w:r>
+        <w:t xml:space="preserve">“</w:t>
+      </w:r>
+      <w:r>
+        <w:t xml:space="preserve">protected sites with more restrictive land management regimes</w:t>
+      </w:r>
+      <w:r>
+        <w:t xml:space="preserve">”</w:t>
+      </w:r>
+      <w:r>
+        <w:t xml:space="preserve"> </w:t>
+      </w:r>
+      <w:r>
+        <w:t xml:space="preserve">and III to VI as</w:t>
+      </w:r>
+      <w:r>
+        <w:t xml:space="preserve"> </w:t>
+      </w:r>
+      <w:r>
+        <w:t xml:space="preserve">“</w:t>
+      </w:r>
+      <w:r>
+        <w:t xml:space="preserve">all other protected sites</w:t>
+      </w:r>
+      <w:r>
+        <w:t xml:space="preserve">”</w:t>
+      </w:r>
+    </w:p>
+    <w:p>
+      <w:pPr>
+        <w:numPr>
+          <w:ilvl w:val="1"/>
+          <w:numId w:val="1002"/>
+        </w:numPr>
+      </w:pPr>
+      <w:r>
+        <w:t xml:space="preserve">Jones et al.</w:t>
+      </w:r>
+      <w:r>
+        <w:t xml:space="preserve"> </w:t>
+      </w:r>
+      <w:r>
+        <w:t xml:space="preserve">(2018)</w:t>
+      </w:r>
+      <w:r>
+        <w:t xml:space="preserve"> </w:t>
+      </w:r>
+      <w:r>
+        <w:t xml:space="preserve">designate I and II as</w:t>
+      </w:r>
+      <w:r>
+        <w:t xml:space="preserve"> </w:t>
+      </w:r>
+      <w:r>
+        <w:t xml:space="preserve">“</w:t>
+      </w:r>
+      <w:r>
+        <w:t xml:space="preserve">strict biodiversity conservation areas</w:t>
+      </w:r>
+      <w:r>
+        <w:t xml:space="preserve">”</w:t>
+      </w:r>
+      <w:r>
+        <w:t xml:space="preserve"> </w:t>
+      </w:r>
+      <w:r>
+        <w:t xml:space="preserve">and III to VI as</w:t>
+      </w:r>
+      <w:r>
+        <w:t xml:space="preserve"> </w:t>
+      </w:r>
+      <w:r>
+        <w:t xml:space="preserve">“</w:t>
+      </w:r>
+      <w:r>
+        <w:t xml:space="preserve">zones permitting certain human activities and sustainable resource extraction</w:t>
+      </w:r>
+      <w:r>
+        <w:t xml:space="preserve">”</w:t>
+      </w:r>
+    </w:p>
+    <w:p>
+      <w:pPr>
+        <w:numPr>
+          <w:ilvl w:val="1"/>
+          <w:numId w:val="1002"/>
+        </w:numPr>
+      </w:pPr>
+      <w:r>
+        <w:t xml:space="preserve">Anderson and Mammides</w:t>
+      </w:r>
+      <w:r>
+        <w:t xml:space="preserve"> </w:t>
+      </w:r>
+      <w:r>
+        <w:t xml:space="preserve">(2020)</w:t>
+      </w:r>
+      <w:r>
+        <w:t xml:space="preserve"> </w:t>
+      </w:r>
+      <w:r>
+        <w:t xml:space="preserve">designate only I and II as</w:t>
+      </w:r>
+      <w:r>
+        <w:t xml:space="preserve"> </w:t>
+      </w:r>
+      <w:r>
+        <w:t xml:space="preserve">“</w:t>
+      </w:r>
+      <w:r>
+        <w:t xml:space="preserve">areas in stricter categories</w:t>
+      </w:r>
+      <w:r>
+        <w:t xml:space="preserve">”</w:t>
+      </w:r>
+      <w:r>
+        <w:t xml:space="preserve">.</w:t>
+      </w:r>
+    </w:p>
+    <w:p>
+      <w:pPr>
+        <w:numPr>
+          <w:ilvl w:val="0"/>
+          <w:numId w:val="1001"/>
+        </w:numPr>
+      </w:pPr>
+      <w:r>
+        <w:t xml:space="preserve">Other studies group I, II and III in one class, and IV, V and VI in another class:</w:t>
+      </w:r>
+    </w:p>
+    <w:p>
+      <w:pPr>
+        <w:numPr>
+          <w:ilvl w:val="1"/>
+          <w:numId w:val="1003"/>
+        </w:numPr>
+      </w:pPr>
+      <w:r>
+        <w:t xml:space="preserve">Seiferling et al.</w:t>
+      </w:r>
+      <w:r>
+        <w:t xml:space="preserve"> </w:t>
+      </w:r>
+      <w:r>
+        <w:t xml:space="preserve">(2012)</w:t>
+      </w:r>
+      <w:r>
+        <w:t xml:space="preserve"> </w:t>
+      </w:r>
+      <w:r>
+        <w:t xml:space="preserve">designate I to III as</w:t>
+      </w:r>
+      <w:r>
+        <w:t xml:space="preserve"> </w:t>
+      </w:r>
+      <w:r>
+        <w:t xml:space="preserve">“</w:t>
+      </w:r>
+      <w:r>
+        <w:t xml:space="preserve">areas into high-protection</w:t>
+      </w:r>
+      <w:r>
+        <w:t xml:space="preserve">”</w:t>
+      </w:r>
+      <w:r>
+        <w:t xml:space="preserve"> </w:t>
+      </w:r>
+      <w:r>
+        <w:t xml:space="preserve">and IV to VI as</w:t>
+      </w:r>
+      <w:r>
+        <w:t xml:space="preserve"> </w:t>
+      </w:r>
+      <w:r>
+        <w:t xml:space="preserve">“</w:t>
+      </w:r>
+      <w:r>
+        <w:t xml:space="preserve">low protection categories</w:t>
+      </w:r>
+      <w:r>
+        <w:t xml:space="preserve">”</w:t>
+      </w:r>
+      <w:r>
+        <w:t xml:space="preserve">.</w:t>
+      </w:r>
+    </w:p>
+    <w:p>
+      <w:pPr>
+        <w:numPr>
+          <w:ilvl w:val="1"/>
+          <w:numId w:val="1003"/>
+        </w:numPr>
+      </w:pPr>
+      <w:r>
+        <w:t xml:space="preserve">Françoso et al.</w:t>
+      </w:r>
+      <w:r>
+        <w:t xml:space="preserve"> </w:t>
+      </w:r>
+      <w:r>
+        <w:t xml:space="preserve">(2015)</w:t>
+      </w:r>
+      <w:r>
+        <w:t xml:space="preserve"> </w:t>
+      </w:r>
+      <w:r>
+        <w:t xml:space="preserve">refer to IV to VI as</w:t>
+      </w:r>
+      <w:r>
+        <w:t xml:space="preserve"> </w:t>
+      </w:r>
+      <w:r>
+        <w:t xml:space="preserve">“</w:t>
+      </w:r>
+      <w:r>
+        <w:t xml:space="preserve">sustainable use PAs</w:t>
+      </w:r>
+      <w:r>
+        <w:t xml:space="preserve">”</w:t>
+      </w:r>
+      <w:r>
+        <w:t xml:space="preserve"> </w:t>
+      </w:r>
+      <w:r>
+        <w:t xml:space="preserve">and the other as</w:t>
+      </w:r>
+      <w:r>
+        <w:t xml:space="preserve"> </w:t>
+      </w:r>
+      <w:r>
+        <w:t xml:space="preserve">“</w:t>
+      </w:r>
+      <w:r>
+        <w:t xml:space="preserve">other</w:t>
+      </w:r>
+      <w:r>
+        <w:t xml:space="preserve">”</w:t>
+      </w:r>
+      <w:r>
+        <w:t xml:space="preserve">.</w:t>
+      </w:r>
+    </w:p>
+    <w:p>
+      <w:pPr>
+        <w:numPr>
+          <w:ilvl w:val="0"/>
+          <w:numId w:val="1001"/>
+        </w:numPr>
+      </w:pPr>
+      <w:r>
+        <w:t xml:space="preserve">Other studies group I to IV in one class and V and VI in another class:</w:t>
+      </w:r>
+    </w:p>
+    <w:p>
+      <w:pPr>
+        <w:numPr>
+          <w:ilvl w:val="1"/>
+          <w:numId w:val="1004"/>
+        </w:numPr>
+      </w:pPr>
+      <w:r>
+        <w:t xml:space="preserve">Nelson and Chomitz</w:t>
       </w:r>
       <w:r>
         <w:t xml:space="preserve"> </w:t>
@@ -678,7 +990,137 @@
         <w:t xml:space="preserve">(2011)</w:t>
       </w:r>
       <w:r>
-        <w:t xml:space="preserve">, we classify as strict protection the protected areas with a status corresponding to IUCN classes I through IV, and as multipurpose the protected areas with status corresponding to IUCN classes V and VI.</w:t>
+        <w:t xml:space="preserve"> </w:t>
+      </w:r>
+      <w:r>
+        <w:t xml:space="preserve">refer to I to IV as</w:t>
+      </w:r>
+      <w:r>
+        <w:t xml:space="preserve"> </w:t>
+      </w:r>
+      <w:r>
+        <w:t xml:space="preserve">“</w:t>
+      </w:r>
+      <w:r>
+        <w:t xml:space="preserve">strict protection</w:t>
+      </w:r>
+      <w:r>
+        <w:t xml:space="preserve">”</w:t>
+      </w:r>
+      <w:r>
+        <w:t xml:space="preserve"> </w:t>
+      </w:r>
+      <w:r>
+        <w:t xml:space="preserve">and V and VI as</w:t>
+      </w:r>
+      <w:r>
+        <w:t xml:space="preserve"> </w:t>
+      </w:r>
+      <w:r>
+        <w:t xml:space="preserve">“</w:t>
+      </w:r>
+      <w:r>
+        <w:t xml:space="preserve">nonstrict or multi-use protection</w:t>
+      </w:r>
+      <w:r>
+        <w:t xml:space="preserve">”</w:t>
+      </w:r>
+      <w:r>
+        <w:t xml:space="preserve">.</w:t>
+      </w:r>
+    </w:p>
+    <w:p>
+      <w:pPr>
+        <w:numPr>
+          <w:ilvl w:val="1"/>
+          <w:numId w:val="1004"/>
+        </w:numPr>
+      </w:pPr>
+      <w:r>
+        <w:t xml:space="preserve">Porter-Bordland et al.</w:t>
+      </w:r>
+      <w:r>
+        <w:t xml:space="preserve"> </w:t>
+      </w:r>
+      <w:r>
+        <w:t xml:space="preserve">(2012)</w:t>
+      </w:r>
+      <w:r>
+        <w:t xml:space="preserve"> </w:t>
+      </w:r>
+      <w:r>
+        <w:t xml:space="preserve">refer as I to IV as</w:t>
+      </w:r>
+      <w:r>
+        <w:t xml:space="preserve"> </w:t>
+      </w:r>
+      <w:r>
+        <w:t xml:space="preserve">“</w:t>
+      </w:r>
+      <w:r>
+        <w:t xml:space="preserve">protected areas</w:t>
+      </w:r>
+      <w:r>
+        <w:t xml:space="preserve">”</w:t>
+      </w:r>
+      <w:r>
+        <w:t xml:space="preserve"> </w:t>
+      </w:r>
+      <w:r>
+        <w:t xml:space="preserve">and V and VI as</w:t>
+      </w:r>
+      <w:r>
+        <w:t xml:space="preserve"> </w:t>
+      </w:r>
+      <w:r>
+        <w:t xml:space="preserve">“</w:t>
+      </w:r>
+      <w:r>
+        <w:t xml:space="preserve">community managed forests</w:t>
+      </w:r>
+      <w:r>
+        <w:t xml:space="preserve">”</w:t>
+      </w:r>
+      <w:r>
+        <w:t xml:space="preserve">.</w:t>
+      </w:r>
+    </w:p>
+    <w:p>
+      <w:pPr>
+        <w:pStyle w:val="FirstParagraph"/>
+      </w:pPr>
+      <w:r>
+        <w:t xml:space="preserve">Adding to this classification, we share Ledberger</w:t>
+      </w:r>
+      <w:r>
+        <w:t xml:space="preserve"> </w:t>
+      </w:r>
+      <w:r>
+        <w:t xml:space="preserve">(2020)</w:t>
+      </w:r>
+      <w:r>
+        <w:t xml:space="preserve"> </w:t>
+      </w:r>
+      <w:r>
+        <w:t xml:space="preserve">analysis that classifies the naturalness of IUCN category definition as follows: Ia = Ib &gt; II = III &gt; IV = VI &gt; V and they find out that</w:t>
+      </w:r>
+      <w:r>
+        <w:t xml:space="preserve"> </w:t>
+      </w:r>
+      <w:r>
+        <w:t xml:space="preserve">“</w:t>
+      </w:r>
+      <w:r>
+        <w:t xml:space="preserve">the global ranking of the effect of the IUCN categories on the forest loss per PA at the global scale, from the least to the most forest loss, was III &lt; Ia = Ib = II &lt; IV = V = VI</w:t>
+      </w:r>
+      <w:r>
+        <w:t xml:space="preserve">”</w:t>
+      </w:r>
+      <w:r>
+        <w:t xml:space="preserve"> </w:t>
+      </w:r>
+      <w:r>
+        <w:t xml:space="preserve">.</w:t>
       </w:r>
     </w:p>
     <w:p>
@@ -686,7 +1128,37 @@
         <w:pStyle w:val="BodyText"/>
       </w:pPr>
       <w:r>
-        <w:t xml:space="preserve">For now, we have not figured out how to specify indigenous stewardship, so we leave it among the Unknown.</w:t>
+        <w:t xml:space="preserve">We consider that Lebergers et al. results</w:t>
+      </w:r>
+      <w:r>
+        <w:t xml:space="preserve"> </w:t>
+      </w:r>
+      <w:r>
+        <w:t xml:space="preserve">(2020)</w:t>
+      </w:r>
+      <w:r>
+        <w:t xml:space="preserve"> </w:t>
+      </w:r>
+      <w:r>
+        <w:t xml:space="preserve">convincingly make the case to group I to III. We find out however that vivid debates focused on the category IV definition and revision</w:t>
+      </w:r>
+      <w:r>
+        <w:t xml:space="preserve"> </w:t>
+      </w:r>
+      <w:r>
+        <w:t xml:space="preserve">(Leroux et al. 2010)</w:t>
+      </w:r>
+      <w:r>
+        <w:t xml:space="preserve">, so keep IV separated in our analysis, its purpose and criteria are different from V and VI</w:t>
+      </w:r>
+      <w:r>
+        <w:rPr>
+          <w:rStyle w:val="FootnoteReference"/>
+        </w:rPr>
+        <w:footnoteReference w:id="25"/>
+      </w:r>
+      <w:r>
+        <w:t xml:space="preserve">.</w:t>
       </w:r>
     </w:p>
     <w:p>
@@ -697,23 +1169,23 @@
         <w:t xml:space="preserve">After this filtering, we have 255246 protected areas for the analysis.</w:t>
       </w:r>
     </w:p>
-    <w:bookmarkEnd w:id="25"/>
-    <w:bookmarkStart w:id="49" w:name="results"/>
+    <w:bookmarkEnd w:id="26"/>
+    <w:bookmarkStart w:id="50" w:name="results"/>
     <w:p>
       <w:pPr>
         <w:pStyle w:val="Heading1"/>
       </w:pPr>
       <w:r>
-        <w:t xml:space="preserve">Results</w:t>
+        <w:t xml:space="preserve">4. Results</w:t>
       </w:r>
     </w:p>
-    <w:bookmarkStart w:id="34" w:name="X96baca824f729f82f1c0b21a4191d3f8d90eae1"/>
+    <w:bookmarkStart w:id="35" w:name="X96baca824f729f82f1c0b21a4191d3f8d90eae1"/>
     <w:p>
       <w:pPr>
         <w:pStyle w:val="Heading2"/>
       </w:pPr>
       <w:r>
-        <w:t xml:space="preserve">Relative importance of status in number of PAs</w:t>
+        <w:t xml:space="preserve">4.1 Relative importance of status in number of PAs</w:t>
       </w:r>
     </w:p>
     <w:p>
@@ -747,7 +1219,7 @@
       <w:tr>
         <w:tc>
           <w:tcPr/>
-          <w:bookmarkStart w:id="29" w:name="fig-n-pas"/>
+          <w:bookmarkStart w:id="30" w:name="fig-n-pas"/>
           <w:p>
             <w:pPr>
               <w:pStyle w:val="Figure"/>
@@ -758,18 +1230,18 @@
                 <wp:inline>
                   <wp:extent cx="4620126" cy="3696101"/>
                   <wp:effectExtent b="0" l="0" r="0" t="0"/>
-                  <wp:docPr descr="" title="" id="27" name="Picture"/>
+                  <wp:docPr descr="" title="" id="28" name="Picture"/>
                   <a:graphic>
                     <a:graphicData uri="http://schemas.openxmlformats.org/drawingml/2006/picture">
                       <pic:pic>
                         <pic:nvPicPr>
-                          <pic:cNvPr descr="trends_pa_types_revu_IV_files/figure-docx/fig-n-pas-1.png" id="28" name="Picture"/>
+                          <pic:cNvPr descr="trends_pa_types_revu_IV_files/figure-docx/fig-n-pas-1.png" id="29" name="Picture"/>
                           <pic:cNvPicPr>
                             <a:picLocks noChangeArrowheads="1" noChangeAspect="1"/>
                           </pic:cNvPicPr>
                         </pic:nvPicPr>
                         <pic:blipFill>
-                          <a:blip r:embed="rId26"/>
+                          <a:blip r:embed="rId27"/>
                           <a:stretch>
                             <a:fillRect/>
                           </a:stretch>
@@ -809,7 +1281,7 @@
               <w:t xml:space="preserve">Figure 1: Number of terrestrial protected areas by status and decade of creation</w:t>
             </w:r>
           </w:p>
-          <w:bookmarkEnd w:id="29"/>
+          <w:bookmarkEnd w:id="30"/>
         </w:tc>
       </w:tr>
     </w:tbl>
@@ -3226,7 +3698,7 @@
       <w:tr>
         <w:tc>
           <w:tcPr/>
-          <w:bookmarkStart w:id="33" w:name="fig-prop-pas-n"/>
+          <w:bookmarkStart w:id="34" w:name="fig-prop-pas-n"/>
           <w:p>
             <w:pPr>
               <w:pStyle w:val="Figure"/>
@@ -3237,18 +3709,18 @@
                 <wp:inline>
                   <wp:extent cx="4620126" cy="3696101"/>
                   <wp:effectExtent b="0" l="0" r="0" t="0"/>
-                  <wp:docPr descr="" title="" id="31" name="Picture"/>
+                  <wp:docPr descr="" title="" id="32" name="Picture"/>
                   <a:graphic>
                     <a:graphicData uri="http://schemas.openxmlformats.org/drawingml/2006/picture">
                       <pic:pic>
                         <pic:nvPicPr>
-                          <pic:cNvPr descr="trends_pa_types_revu_IV_files/figure-docx/fig-prop-pas-n-1.png" id="32" name="Picture"/>
+                          <pic:cNvPr descr="trends_pa_types_revu_IV_files/figure-docx/fig-prop-pas-n-1.png" id="33" name="Picture"/>
                           <pic:cNvPicPr>
                             <a:picLocks noChangeArrowheads="1" noChangeAspect="1"/>
                           </pic:cNvPicPr>
                         </pic:nvPicPr>
                         <pic:blipFill>
-                          <a:blip r:embed="rId30"/>
+                          <a:blip r:embed="rId31"/>
                           <a:stretch>
                             <a:fillRect/>
                           </a:stretch>
@@ -3288,7 +3760,7 @@
               <w:t xml:space="preserve">Figure 2: Proportion of terrestrial PAs by status and decade of creation</w:t>
             </w:r>
           </w:p>
-          <w:bookmarkEnd w:id="33"/>
+          <w:bookmarkEnd w:id="34"/>
         </w:tc>
       </w:tr>
     </w:tbl>
@@ -3308,14 +3780,14 @@
         <w:t xml:space="preserve">We must, however, strikeout that the decade of creation is unknown for 29835 out of 255246 protected area ( 11.7%). There is a large proportion of multipurpose status among the protected areas for which the creation date is unknown (85.4%). The status of the protected area is unknown for 76749 protected areas out of 255246 protected areas (30.1%).</w:t>
       </w:r>
     </w:p>
-    <w:bookmarkEnd w:id="34"/>
-    <w:bookmarkStart w:id="43" w:name="X97bbdde4ad1a1a3d07497c6d5d718668774e678"/>
+    <w:bookmarkEnd w:id="35"/>
+    <w:bookmarkStart w:id="44" w:name="X97bbdde4ad1a1a3d07497c6d5d718668774e678"/>
     <w:p>
       <w:pPr>
         <w:pStyle w:val="Heading2"/>
       </w:pPr>
       <w:r>
-        <w:t xml:space="preserve">Relative importance of status in PA spatial extent</w:t>
+        <w:t xml:space="preserve">4.2 Relative importance of status in PA spatial extent</w:t>
       </w:r>
     </w:p>
     <w:p>
@@ -3352,7 +3824,7 @@
       <w:tr>
         <w:tc>
           <w:tcPr/>
-          <w:bookmarkStart w:id="38" w:name="fig-area-pas"/>
+          <w:bookmarkStart w:id="39" w:name="fig-area-pas"/>
           <w:p>
             <w:pPr>
               <w:pStyle w:val="Figure"/>
@@ -3363,18 +3835,18 @@
                 <wp:inline>
                   <wp:extent cx="4620126" cy="3696101"/>
                   <wp:effectExtent b="0" l="0" r="0" t="0"/>
-                  <wp:docPr descr="" title="" id="36" name="Picture"/>
+                  <wp:docPr descr="" title="" id="37" name="Picture"/>
                   <a:graphic>
                     <a:graphicData uri="http://schemas.openxmlformats.org/drawingml/2006/picture">
                       <pic:pic>
                         <pic:nvPicPr>
-                          <pic:cNvPr descr="trends_pa_types_revu_IV_files/figure-docx/fig-area-pas-1.png" id="37" name="Picture"/>
+                          <pic:cNvPr descr="trends_pa_types_revu_IV_files/figure-docx/fig-area-pas-1.png" id="38" name="Picture"/>
                           <pic:cNvPicPr>
                             <a:picLocks noChangeArrowheads="1" noChangeAspect="1"/>
                           </pic:cNvPicPr>
                         </pic:nvPicPr>
                         <pic:blipFill>
-                          <a:blip r:embed="rId35"/>
+                          <a:blip r:embed="rId36"/>
                           <a:stretch>
                             <a:fillRect/>
                           </a:stretch>
@@ -3414,7 +3886,7 @@
               <w:t xml:space="preserve">Figure 3: Area of terrestrial protected areas by status and decade of creation</w:t>
             </w:r>
           </w:p>
-          <w:bookmarkEnd w:id="38"/>
+          <w:bookmarkEnd w:id="39"/>
         </w:tc>
       </w:tr>
     </w:tbl>
@@ -5831,7 +6303,7 @@
       <w:tr>
         <w:tc>
           <w:tcPr/>
-          <w:bookmarkStart w:id="42" w:name="fig-prop-pas_area"/>
+          <w:bookmarkStart w:id="43" w:name="fig-prop-pas_area"/>
           <w:p>
             <w:pPr>
               <w:pStyle w:val="Figure"/>
@@ -5842,18 +6314,18 @@
                 <wp:inline>
                   <wp:extent cx="4620126" cy="3696101"/>
                   <wp:effectExtent b="0" l="0" r="0" t="0"/>
-                  <wp:docPr descr="" title="" id="40" name="Picture"/>
+                  <wp:docPr descr="" title="" id="41" name="Picture"/>
                   <a:graphic>
                     <a:graphicData uri="http://schemas.openxmlformats.org/drawingml/2006/picture">
                       <pic:pic>
                         <pic:nvPicPr>
-                          <pic:cNvPr descr="trends_pa_types_revu_IV_files/figure-docx/fig-prop-pas_area-1.png" id="41" name="Picture"/>
+                          <pic:cNvPr descr="trends_pa_types_revu_IV_files/figure-docx/fig-prop-pas_area-1.png" id="42" name="Picture"/>
                           <pic:cNvPicPr>
                             <a:picLocks noChangeArrowheads="1" noChangeAspect="1"/>
                           </pic:cNvPicPr>
                         </pic:nvPicPr>
                         <pic:blipFill>
-                          <a:blip r:embed="rId39"/>
+                          <a:blip r:embed="rId40"/>
                           <a:stretch>
                             <a:fillRect/>
                           </a:stretch>
@@ -5893,7 +6365,7 @@
               <w:t xml:space="preserve">Figure 4: Relative area of terrestrial PAs by status and decade of creation</w:t>
             </w:r>
           </w:p>
-          <w:bookmarkEnd w:id="42"/>
+          <w:bookmarkEnd w:id="43"/>
         </w:tc>
       </w:tr>
     </w:tbl>
@@ -5905,14 +6377,14 @@
         <w:t xml:space="preserve">According to the world database on protected areas, the total spatial extent of new protected areas with a multipurpose status has increased, from 13.1% in the 1960s to 56.8% in the 2000s and slightly decreased in the 2010s to 44.3%.</w:t>
       </w:r>
     </w:p>
-    <w:bookmarkEnd w:id="43"/>
-    <w:bookmarkStart w:id="48" w:name="average-size-of-protected-areas"/>
+    <w:bookmarkEnd w:id="44"/>
+    <w:bookmarkStart w:id="49" w:name="average-size-of-protected-areas"/>
     <w:p>
       <w:pPr>
         <w:pStyle w:val="Heading2"/>
       </w:pPr>
       <w:r>
-        <w:t xml:space="preserve">Average size of protected areas</w:t>
+        <w:t xml:space="preserve">4.3 Average size of protected areas</w:t>
       </w:r>
     </w:p>
     <w:p>
@@ -5949,7 +6421,7 @@
       <w:tr>
         <w:tc>
           <w:tcPr/>
-          <w:bookmarkStart w:id="47" w:name="fig-avg-area"/>
+          <w:bookmarkStart w:id="48" w:name="fig-avg-area"/>
           <w:p>
             <w:pPr>
               <w:pStyle w:val="Figure"/>
@@ -5960,18 +6432,18 @@
                 <wp:inline>
                   <wp:extent cx="4620126" cy="3696101"/>
                   <wp:effectExtent b="0" l="0" r="0" t="0"/>
-                  <wp:docPr descr="" title="" id="45" name="Picture"/>
+                  <wp:docPr descr="" title="" id="46" name="Picture"/>
                   <a:graphic>
                     <a:graphicData uri="http://schemas.openxmlformats.org/drawingml/2006/picture">
                       <pic:pic>
                         <pic:nvPicPr>
-                          <pic:cNvPr descr="trends_pa_types_revu_IV_files/figure-docx/fig-avg-area-1.png" id="46" name="Picture"/>
+                          <pic:cNvPr descr="trends_pa_types_revu_IV_files/figure-docx/fig-avg-area-1.png" id="47" name="Picture"/>
                           <pic:cNvPicPr>
                             <a:picLocks noChangeArrowheads="1" noChangeAspect="1"/>
                           </pic:cNvPicPr>
                         </pic:nvPicPr>
                         <pic:blipFill>
-                          <a:blip r:embed="rId44"/>
+                          <a:blip r:embed="rId45"/>
                           <a:stretch>
                             <a:fillRect/>
                           </a:stretch>
@@ -6011,7 +6483,7 @@
               <w:t xml:space="preserve">Figure 5: Average area of terrestrial protected areas by status and decade of creation</w:t>
             </w:r>
           </w:p>
-          <w:bookmarkEnd w:id="47"/>
+          <w:bookmarkEnd w:id="48"/>
         </w:tc>
       </w:tr>
     </w:tbl>
@@ -6034,15 +6506,15 @@
         <w:t xml:space="preserve">shows that the area of PAs with a strict status has decreased over time, while the area of PAs with a multipurpose status has increased over time.</w:t>
       </w:r>
     </w:p>
-    <w:bookmarkEnd w:id="48"/>
     <w:bookmarkEnd w:id="49"/>
-    <w:bookmarkStart w:id="50" w:name="conclusion"/>
+    <w:bookmarkEnd w:id="50"/>
+    <w:bookmarkStart w:id="51" w:name="conclusion"/>
     <w:p>
       <w:pPr>
         <w:pStyle w:val="Heading1"/>
       </w:pPr>
       <w:r>
-        <w:t xml:space="preserve">Conclusion</w:t>
+        <w:t xml:space="preserve">5. Conclusion</w:t>
       </w:r>
     </w:p>
     <w:p>
@@ -6087,18 +6559,162 @@
         <w:t xml:space="preserve">This conclusion, however, could be undermined by the substantial proportion of missing information on the creation date and status of protected areas in the database of reference.</w:t>
       </w:r>
     </w:p>
-    <w:bookmarkEnd w:id="50"/>
-    <w:bookmarkStart w:id="55" w:name="references"/>
+    <w:bookmarkEnd w:id="51"/>
+    <w:bookmarkStart w:id="73" w:name="references"/>
     <w:p>
       <w:pPr>
         <w:pStyle w:val="Heading1"/>
       </w:pPr>
       <w:r>
-        <w:t xml:space="preserve">References</w:t>
+        <w:t xml:space="preserve">6. References</w:t>
       </w:r>
     </w:p>
-    <w:bookmarkStart w:id="54" w:name="refs"/>
-    <w:bookmarkStart w:id="51" w:name="ref-fromont2023"/>
+    <w:bookmarkStart w:id="72" w:name="refs"/>
+    <w:bookmarkStart w:id="53" w:name="ref-anderson2020"/>
+    <w:p>
+      <w:pPr>
+        <w:pStyle w:val="Bibliography"/>
+      </w:pPr>
+      <w:r>
+        <w:t xml:space="preserve">Anderson, Emily, and Christos Mammides. 2020.</w:t>
+      </w:r>
+      <w:r>
+        <w:t xml:space="preserve"> </w:t>
+      </w:r>
+      <w:r>
+        <w:t xml:space="preserve">“The Role of Protected Areas in Mitigating Human Impact in the World</w:t>
+      </w:r>
+      <w:r>
+        <w:t xml:space="preserve">’</w:t>
+      </w:r>
+      <w:r>
+        <w:t xml:space="preserve">s Last Wilderness Areas.”</w:t>
+      </w:r>
+      <w:r>
+        <w:t xml:space="preserve"> </w:t>
+      </w:r>
+      <w:r>
+        <w:rPr>
+          <w:iCs/>
+          <w:i/>
+        </w:rPr>
+        <w:t xml:space="preserve">Ambio</w:t>
+      </w:r>
+      <w:r>
+        <w:t xml:space="preserve"> </w:t>
+      </w:r>
+      <w:r>
+        <w:t xml:space="preserve">49 (2): 434–41.</w:t>
+      </w:r>
+      <w:r>
+        <w:t xml:space="preserve"> </w:t>
+      </w:r>
+      <w:hyperlink r:id="rId52">
+        <w:r>
+          <w:rPr>
+            <w:rStyle w:val="Hyperlink"/>
+          </w:rPr>
+          <w:t xml:space="preserve">https://doi.org/10.1007/s13280-019-01213-x</w:t>
+        </w:r>
+      </w:hyperlink>
+      <w:r>
+        <w:t xml:space="preserve">.</w:t>
+      </w:r>
+    </w:p>
+    <w:bookmarkEnd w:id="53"/>
+    <w:bookmarkStart w:id="55" w:name="ref-elleason2021"/>
+    <w:p>
+      <w:pPr>
+        <w:pStyle w:val="Bibliography"/>
+      </w:pPr>
+      <w:r>
+        <w:t xml:space="preserve">Elleason, Moses, Zhuoli Guan, Yiming Deng, Aiwu Jiang, Eben Goodale, and Christos Mammides. 2021.</w:t>
+      </w:r>
+      <w:r>
+        <w:t xml:space="preserve"> </w:t>
+      </w:r>
+      <w:r>
+        <w:t xml:space="preserve">“Strictly Protected Areas Are Not Necessarily More Effective Than Areas in Which Multiple Human Uses Are Permitted.”</w:t>
+      </w:r>
+      <w:r>
+        <w:t xml:space="preserve"> </w:t>
+      </w:r>
+      <w:r>
+        <w:rPr>
+          <w:iCs/>
+          <w:i/>
+        </w:rPr>
+        <w:t xml:space="preserve">Ambio</w:t>
+      </w:r>
+      <w:r>
+        <w:t xml:space="preserve"> </w:t>
+      </w:r>
+      <w:r>
+        <w:t xml:space="preserve">50 (5): 1058–73.</w:t>
+      </w:r>
+      <w:r>
+        <w:t xml:space="preserve"> </w:t>
+      </w:r>
+      <w:hyperlink r:id="rId54">
+        <w:r>
+          <w:rPr>
+            <w:rStyle w:val="Hyperlink"/>
+          </w:rPr>
+          <w:t xml:space="preserve">https://doi.org/10.1007/s13280-020-01426-5</w:t>
+        </w:r>
+      </w:hyperlink>
+      <w:r>
+        <w:t xml:space="preserve">.</w:t>
+      </w:r>
+    </w:p>
+    <w:bookmarkEnd w:id="55"/>
+    <w:bookmarkStart w:id="57" w:name="ref-françoso2015"/>
+    <w:p>
+      <w:pPr>
+        <w:pStyle w:val="Bibliography"/>
+      </w:pPr>
+      <w:r>
+        <w:t xml:space="preserve">Françoso, Renata D., Reuber Brandão, Cristiano C. Nogueira, Yuri B. Salmona, Ricardo Bomfim Machado, and Guarino R. Colli. 2015.</w:t>
+      </w:r>
+      <w:r>
+        <w:t xml:space="preserve"> </w:t>
+      </w:r>
+      <w:r>
+        <w:t xml:space="preserve">“Habitat Loss and the Effectiveness of Protected Areas in the Cerrado Biodiversity Hotspot.”</w:t>
+      </w:r>
+      <w:r>
+        <w:t xml:space="preserve"> </w:t>
+      </w:r>
+      <w:r>
+        <w:rPr>
+          <w:iCs/>
+          <w:i/>
+        </w:rPr>
+        <w:t xml:space="preserve">Natureza &amp; Conservação</w:t>
+      </w:r>
+      <w:r>
+        <w:t xml:space="preserve"> </w:t>
+      </w:r>
+      <w:r>
+        <w:t xml:space="preserve">13 (1): 35–40.</w:t>
+      </w:r>
+      <w:r>
+        <w:t xml:space="preserve"> </w:t>
+      </w:r>
+      <w:hyperlink r:id="rId56">
+        <w:r>
+          <w:rPr>
+            <w:rStyle w:val="Hyperlink"/>
+          </w:rPr>
+          <w:t xml:space="preserve">https://doi.org/10.1016/j.ncon.2015.04.001</w:t>
+        </w:r>
+      </w:hyperlink>
+      <w:r>
+        <w:t xml:space="preserve">.</w:t>
+      </w:r>
+    </w:p>
+    <w:bookmarkEnd w:id="57"/>
+    <w:bookmarkStart w:id="58" w:name="ref-fromont2023"/>
     <w:p>
       <w:pPr>
         <w:pStyle w:val="Bibliography"/>
@@ -6126,8 +6742,132 @@
         <w:t xml:space="preserve">.</w:t>
       </w:r>
     </w:p>
-    <w:bookmarkEnd w:id="51"/>
-    <w:bookmarkStart w:id="53" w:name="ref-nelson2011"/>
+    <w:bookmarkEnd w:id="58"/>
+    <w:bookmarkStart w:id="60" w:name="ref-jones2018"/>
+    <w:p>
+      <w:pPr>
+        <w:pStyle w:val="Bibliography"/>
+      </w:pPr>
+      <w:r>
+        <w:t xml:space="preserve">Jones, Kendall R., Oscar Venter, Richard A. Fuller, James R. Allan, Sean L. Maxwell, Pablo Jose Negret, and James E. M. Watson. 2018.</w:t>
+      </w:r>
+      <w:r>
+        <w:t xml:space="preserve"> </w:t>
+      </w:r>
+      <w:r>
+        <w:t xml:space="preserve">“One-Third of Global Protected Land Is Under Intense Human Pressure.”</w:t>
+      </w:r>
+      <w:r>
+        <w:t xml:space="preserve"> </w:t>
+      </w:r>
+      <w:r>
+        <w:rPr>
+          <w:iCs/>
+          <w:i/>
+        </w:rPr>
+        <w:t xml:space="preserve">Science</w:t>
+      </w:r>
+      <w:r>
+        <w:t xml:space="preserve"> </w:t>
+      </w:r>
+      <w:r>
+        <w:t xml:space="preserve">360 (6390): 788–91.</w:t>
+      </w:r>
+      <w:r>
+        <w:t xml:space="preserve"> </w:t>
+      </w:r>
+      <w:hyperlink r:id="rId59">
+        <w:r>
+          <w:rPr>
+            <w:rStyle w:val="Hyperlink"/>
+          </w:rPr>
+          <w:t xml:space="preserve">https://doi.org/10.1126/science.aap9565</w:t>
+        </w:r>
+      </w:hyperlink>
+      <w:r>
+        <w:t xml:space="preserve">.</w:t>
+      </w:r>
+    </w:p>
+    <w:bookmarkEnd w:id="60"/>
+    <w:bookmarkStart w:id="62" w:name="ref-leberger2020"/>
+    <w:p>
+      <w:pPr>
+        <w:pStyle w:val="Bibliography"/>
+      </w:pPr>
+      <w:r>
+        <w:t xml:space="preserve">Leberger, Roxanne, Isabel M. D. Rosa, Carlos A. Guerra, Florian Wolf, and Henrique M. Pereira. 2020.</w:t>
+      </w:r>
+      <w:r>
+        <w:t xml:space="preserve"> </w:t>
+      </w:r>
+      <w:r>
+        <w:t xml:space="preserve">“Global Patterns of Forest Loss Across IUCN Categories of Protected Areas.”</w:t>
+      </w:r>
+      <w:r>
+        <w:t xml:space="preserve"> </w:t>
+      </w:r>
+      <w:r>
+        <w:rPr>
+          <w:iCs/>
+          <w:i/>
+        </w:rPr>
+        <w:t xml:space="preserve">Biological Conservation</w:t>
+      </w:r>
+      <w:r>
+        <w:t xml:space="preserve"> </w:t>
+      </w:r>
+      <w:r>
+        <w:t xml:space="preserve">241 (January): 108299.</w:t>
+      </w:r>
+      <w:r>
+        <w:t xml:space="preserve"> </w:t>
+      </w:r>
+      <w:hyperlink r:id="rId61">
+        <w:r>
+          <w:rPr>
+            <w:rStyle w:val="Hyperlink"/>
+          </w:rPr>
+          <w:t xml:space="preserve">https://doi.org/10.1016/j.biocon.2019.108299</w:t>
+        </w:r>
+      </w:hyperlink>
+      <w:r>
+        <w:t xml:space="preserve">.</w:t>
+      </w:r>
+    </w:p>
+    <w:bookmarkEnd w:id="62"/>
+    <w:bookmarkStart w:id="63" w:name="ref-leroux2010"/>
+    <w:p>
+      <w:pPr>
+        <w:pStyle w:val="Bibliography"/>
+      </w:pPr>
+      <w:r>
+        <w:t xml:space="preserve">Leroux, Shawn J., Meg A. Krawchuk, Fiona Schmiegelow, Steven G. Cumming, Kim Lisgo, Lee G. Anderson, and Mirela Petkova. 2010.</w:t>
+      </w:r>
+      <w:r>
+        <w:t xml:space="preserve"> </w:t>
+      </w:r>
+      <w:r>
+        <w:t xml:space="preserve">“Global Protected Areas and IUCN Designations: Do the Categories Match the Conditions?”</w:t>
+      </w:r>
+      <w:r>
+        <w:t xml:space="preserve"> </w:t>
+      </w:r>
+      <w:r>
+        <w:rPr>
+          <w:iCs/>
+          <w:i/>
+        </w:rPr>
+        <w:t xml:space="preserve">Biological Conservation</w:t>
+      </w:r>
+      <w:r>
+        <w:t xml:space="preserve"> </w:t>
+      </w:r>
+      <w:r>
+        <w:t xml:space="preserve">143 (3): 609616.</w:t>
+      </w:r>
+    </w:p>
+    <w:bookmarkEnd w:id="63"/>
+    <w:bookmarkStart w:id="65" w:name="ref-nelson2011"/>
     <w:p>
       <w:pPr>
         <w:pStyle w:val="Bibliography"/>
@@ -6166,7 +6906,7 @@
       <w:r>
         <w:t xml:space="preserve"> </w:t>
       </w:r>
-      <w:hyperlink r:id="rId52">
+      <w:hyperlink r:id="rId64">
         <w:r>
           <w:rPr>
             <w:rStyle w:val="Hyperlink"/>
@@ -6178,9 +6918,144 @@
         <w:t xml:space="preserve">.</w:t>
       </w:r>
     </w:p>
-    <w:bookmarkEnd w:id="53"/>
-    <w:bookmarkEnd w:id="54"/>
-    <w:bookmarkEnd w:id="55"/>
+    <w:bookmarkEnd w:id="65"/>
+    <w:bookmarkStart w:id="67" w:name="ref-porter-bolland2012"/>
+    <w:p>
+      <w:pPr>
+        <w:pStyle w:val="Bibliography"/>
+      </w:pPr>
+      <w:r>
+        <w:t xml:space="preserve">Porter-Bolland, Luciana, Edward A. Ellis, Manuel R. Guariguata, Isabel Ruiz-Mallén, Simoneta Negrete-Yankelevich, and Victoria Reyes-García. 2012.</w:t>
+      </w:r>
+      <w:r>
+        <w:t xml:space="preserve"> </w:t>
+      </w:r>
+      <w:r>
+        <w:t xml:space="preserve">“Community Managed Forests and Forest Protected Areas: An Assessment of Their Conservation Effectiveness Across the Tropics.”</w:t>
+      </w:r>
+      <w:r>
+        <w:t xml:space="preserve"> </w:t>
+      </w:r>
+      <w:r>
+        <w:rPr>
+          <w:iCs/>
+          <w:i/>
+        </w:rPr>
+        <w:t xml:space="preserve">Forest Ecology and Management</w:t>
+      </w:r>
+      <w:r>
+        <w:t xml:space="preserve">, Multiple Use of Tropical Forests: From Concept to Reality, 268 (March): 6–17.</w:t>
+      </w:r>
+      <w:r>
+        <w:t xml:space="preserve"> </w:t>
+      </w:r>
+      <w:hyperlink r:id="rId66">
+        <w:r>
+          <w:rPr>
+            <w:rStyle w:val="Hyperlink"/>
+          </w:rPr>
+          <w:t xml:space="preserve">https://doi.org/10.1016/j.foreco.2011.05.034</w:t>
+        </w:r>
+      </w:hyperlink>
+      <w:r>
+        <w:t xml:space="preserve">.</w:t>
+      </w:r>
+    </w:p>
+    <w:bookmarkEnd w:id="67"/>
+    <w:bookmarkStart w:id="69" w:name="ref-scharlemann2010"/>
+    <w:p>
+      <w:pPr>
+        <w:pStyle w:val="Bibliography"/>
+      </w:pPr>
+      <w:r>
+        <w:t xml:space="preserve">Scharlemann, Jörn P. W., Valerie Kapos, Alison Campbell, Igor Lysenko, Neil D. Burgess, Matthew C. Hansen, Holly K. Gibbs, Barney Dickson, and Lera Miles. 2010.</w:t>
+      </w:r>
+      <w:r>
+        <w:t xml:space="preserve"> </w:t>
+      </w:r>
+      <w:r>
+        <w:t xml:space="preserve">“Securing Tropical Forest Carbon: The Contribution of Protected Areas to REDD.”</w:t>
+      </w:r>
+      <w:r>
+        <w:t xml:space="preserve"> </w:t>
+      </w:r>
+      <w:r>
+        <w:rPr>
+          <w:iCs/>
+          <w:i/>
+        </w:rPr>
+        <w:t xml:space="preserve">Oryx</w:t>
+      </w:r>
+      <w:r>
+        <w:t xml:space="preserve"> </w:t>
+      </w:r>
+      <w:r>
+        <w:t xml:space="preserve">44 (3): 352–57.</w:t>
+      </w:r>
+      <w:r>
+        <w:t xml:space="preserve"> </w:t>
+      </w:r>
+      <w:hyperlink r:id="rId68">
+        <w:r>
+          <w:rPr>
+            <w:rStyle w:val="Hyperlink"/>
+          </w:rPr>
+          <w:t xml:space="preserve">https://doi.org/10.1017/S0030605310000542</w:t>
+        </w:r>
+      </w:hyperlink>
+      <w:r>
+        <w:t xml:space="preserve">.</w:t>
+      </w:r>
+    </w:p>
+    <w:bookmarkEnd w:id="69"/>
+    <w:bookmarkStart w:id="71" w:name="ref-seiferling2012"/>
+    <w:p>
+      <w:pPr>
+        <w:pStyle w:val="Bibliography"/>
+      </w:pPr>
+      <w:r>
+        <w:t xml:space="preserve">Seiferling, Ian S., Raphaël Proulx, Pedro R. Peres-Neto, Lenore Fahrig, and Christian Messier. 2012.</w:t>
+      </w:r>
+      <w:r>
+        <w:t xml:space="preserve"> </w:t>
+      </w:r>
+      <w:r>
+        <w:t xml:space="preserve">“Measuring Protected-Area Isolation and Correlations of Isolation with Land-Use Intensity and Protection Status.”</w:t>
+      </w:r>
+      <w:r>
+        <w:t xml:space="preserve"> </w:t>
+      </w:r>
+      <w:r>
+        <w:rPr>
+          <w:iCs/>
+          <w:i/>
+        </w:rPr>
+        <w:t xml:space="preserve">Conservation Biology</w:t>
+      </w:r>
+      <w:r>
+        <w:t xml:space="preserve"> </w:t>
+      </w:r>
+      <w:r>
+        <w:t xml:space="preserve">26 (4): 610–18.</w:t>
+      </w:r>
+      <w:r>
+        <w:t xml:space="preserve"> </w:t>
+      </w:r>
+      <w:hyperlink r:id="rId70">
+        <w:r>
+          <w:rPr>
+            <w:rStyle w:val="Hyperlink"/>
+          </w:rPr>
+          <w:t xml:space="preserve">https://doi.org/10.1111/j.1523-1739.2011.01674.x</w:t>
+        </w:r>
+      </w:hyperlink>
+      <w:r>
+        <w:t xml:space="preserve">.</w:t>
+      </w:r>
+    </w:p>
+    <w:bookmarkEnd w:id="71"/>
+    <w:bookmarkEnd w:id="72"/>
+    <w:bookmarkEnd w:id="73"/>
     <w:sectPr/>
   </w:body>
 </w:document>
@@ -6203,6 +7078,25 @@
     <w:p>
       <w:r>
         <w:separator/>
+      </w:r>
+    </w:p>
+  </w:footnote>
+  <w:footnote w:id="25">
+    <w:p>
+      <w:pPr>
+        <w:pStyle w:val="FootnoteText"/>
+      </w:pPr>
+      <w:r>
+        <w:rPr>
+          <w:rStyle w:val="FootnoteReference"/>
+        </w:rPr>
+        <w:footnoteRef/>
+      </w:r>
+      <w:r>
+        <w:t xml:space="preserve"> </w:t>
+      </w:r>
+      <w:r>
+        <w:t xml:space="preserve">From the literature, we could even consider also separating III in a separate category, to have 3 classes: I-II, III, IV and V-VI.</w:t>
       </w:r>
     </w:p>
   </w:footnote>
@@ -6287,8 +7181,96 @@
       </w:pPr>
     </w:lvl>
   </w:abstractNum>
+  <w:abstractNum w:abstractNumId="991">
+    <w:nsid w:val="A991"/>
+    <w:multiLevelType w:val="multilevel"/>
+    <w:lvl w:ilvl="0">
+      <w:numFmt w:val="bullet"/>
+      <w:lvlText w:val="•"/>
+      <w:lvlJc w:val="left"/>
+      <w:pPr>
+        <w:ind w:left="720" w:hanging="480"/>
+      </w:pPr>
+    </w:lvl>
+    <w:lvl w:ilvl="1">
+      <w:numFmt w:val="bullet"/>
+      <w:lvlText w:val="–"/>
+      <w:lvlJc w:val="left"/>
+      <w:pPr>
+        <w:ind w:left="1440" w:hanging="480"/>
+      </w:pPr>
+    </w:lvl>
+    <w:lvl w:ilvl="2">
+      <w:numFmt w:val="bullet"/>
+      <w:lvlText w:val="•"/>
+      <w:lvlJc w:val="left"/>
+      <w:pPr>
+        <w:ind w:left="2160" w:hanging="480"/>
+      </w:pPr>
+    </w:lvl>
+    <w:lvl w:ilvl="3">
+      <w:numFmt w:val="bullet"/>
+      <w:lvlText w:val="–"/>
+      <w:lvlJc w:val="left"/>
+      <w:pPr>
+        <w:ind w:left="2880" w:hanging="480"/>
+      </w:pPr>
+    </w:lvl>
+    <w:lvl w:ilvl="4">
+      <w:numFmt w:val="bullet"/>
+      <w:lvlText w:val="•"/>
+      <w:lvlJc w:val="left"/>
+      <w:pPr>
+        <w:ind w:left="3600" w:hanging="480"/>
+      </w:pPr>
+    </w:lvl>
+    <w:lvl w:ilvl="5">
+      <w:numFmt w:val="bullet"/>
+      <w:lvlText w:val="–"/>
+      <w:lvlJc w:val="left"/>
+      <w:pPr>
+        <w:ind w:left="4320" w:hanging="480"/>
+      </w:pPr>
+    </w:lvl>
+    <w:lvl w:ilvl="6">
+      <w:numFmt w:val="bullet"/>
+      <w:lvlText w:val="•"/>
+      <w:lvlJc w:val="left"/>
+      <w:pPr>
+        <w:ind w:left="5040" w:hanging="480"/>
+      </w:pPr>
+    </w:lvl>
+    <w:lvl w:ilvl="7">
+      <w:numFmt w:val="bullet"/>
+      <w:lvlText w:val="–"/>
+      <w:lvlJc w:val="left"/>
+      <w:pPr>
+        <w:ind w:left="5760" w:hanging="480"/>
+      </w:pPr>
+    </w:lvl>
+    <w:lvl w:ilvl="8">
+      <w:numFmt w:val="bullet"/>
+      <w:lvlText w:val="•"/>
+      <w:lvlJc w:val="left"/>
+      <w:pPr>
+        <w:ind w:left="6480" w:hanging="480"/>
+      </w:pPr>
+    </w:lvl>
+  </w:abstractNum>
   <w:num w:numId="1000">
     <w:abstractNumId w:val="990"/>
+  </w:num>
+  <w:num w:numId="1001">
+    <w:abstractNumId w:val="991"/>
+  </w:num>
+  <w:num w:numId="1002">
+    <w:abstractNumId w:val="991"/>
+  </w:num>
+  <w:num w:numId="1003">
+    <w:abstractNumId w:val="991"/>
+  </w:num>
+  <w:num w:numId="1004">
+    <w:abstractNumId w:val="991"/>
   </w:num>
 </w:numbering>
 </file>

</xml_diff>